<commit_message>
JDBC driver for MSSQL included for easy setup
</commit_message>
<xml_diff>
--- a/MSSQL-Spring Boot integration guide.docx
+++ b/MSSQL-Spring Boot integration guide.docx
@@ -461,10 +461,46 @@
         <w:rPr>
           <w:lang w:val="en-US"/>
         </w:rPr>
-        <w:t>Then install the newest version of the Microsoft JDBC Driver, as shown in the picture.</w:t>
-      </w:r>
-      <w:r>
-        <w:rPr>
+        <w:t>Then install the Microsoft JDBC Driver, as shown in the picture.</w:t>
+      </w:r>
+      <w:r>
+        <w:rPr>
+          <w:lang w:val="en-US"/>
+        </w:rPr>
+        <w:t xml:space="preserve"> </w:t>
+      </w:r>
+      <w:r>
+        <w:rPr>
+          <w:b/>
+          <w:bCs/>
+          <w:color w:val="FF0000"/>
+          <w:lang w:val="en-US"/>
+        </w:rPr>
+        <w:t>I included the</w:t>
+      </w:r>
+      <w:r>
+        <w:rPr>
+          <w:b/>
+          <w:bCs/>
+          <w:color w:val="FF0000"/>
+          <w:lang w:val="en-US"/>
+        </w:rPr>
+        <w:t xml:space="preserve"> correct</w:t>
+      </w:r>
+      <w:r>
+        <w:rPr>
+          <w:b/>
+          <w:bCs/>
+          <w:color w:val="FF0000"/>
+          <w:lang w:val="en-US"/>
+        </w:rPr>
+        <w:t xml:space="preserve"> version of the driver in this repo.</w:t>
+      </w:r>
+      <w:r>
+        <w:rPr>
+          <w:b/>
+          <w:bCs/>
+          <w:color w:val="FF0000"/>
           <w:lang w:val="en-US"/>
         </w:rPr>
         <w:t xml:space="preserve"> </w:t>
@@ -582,14 +618,12 @@
       <w:r>
         <w:t xml:space="preserve"> </w:t>
       </w:r>
-      <w:proofErr w:type="spellStart"/>
       <w:r>
         <w:rPr>
           <w:lang w:val="en-US"/>
         </w:rPr>
         <w:t>CreatePollAppDB.sql</w:t>
       </w:r>
-      <w:proofErr w:type="spellEnd"/>
       <w:r>
         <w:rPr>
           <w:lang w:val="en-US"/>

</xml_diff>

<commit_message>
Database MSSQL JDBC driver included for easy setup
</commit_message>
<xml_diff>
--- a/MSSQL-Spring Boot integration guide.docx
+++ b/MSSQL-Spring Boot integration guide.docx
@@ -461,10 +461,46 @@
         <w:rPr>
           <w:lang w:val="en-US"/>
         </w:rPr>
-        <w:t>Then install the newest version of the Microsoft JDBC Driver, as shown in the picture.</w:t>
-      </w:r>
-      <w:r>
-        <w:rPr>
+        <w:t>Then install the Microsoft JDBC Driver, as shown in the picture.</w:t>
+      </w:r>
+      <w:r>
+        <w:rPr>
+          <w:lang w:val="en-US"/>
+        </w:rPr>
+        <w:t xml:space="preserve"> </w:t>
+      </w:r>
+      <w:r>
+        <w:rPr>
+          <w:b/>
+          <w:bCs/>
+          <w:color w:val="FF0000"/>
+          <w:lang w:val="en-US"/>
+        </w:rPr>
+        <w:t>I included the</w:t>
+      </w:r>
+      <w:r>
+        <w:rPr>
+          <w:b/>
+          <w:bCs/>
+          <w:color w:val="FF0000"/>
+          <w:lang w:val="en-US"/>
+        </w:rPr>
+        <w:t xml:space="preserve"> correct</w:t>
+      </w:r>
+      <w:r>
+        <w:rPr>
+          <w:b/>
+          <w:bCs/>
+          <w:color w:val="FF0000"/>
+          <w:lang w:val="en-US"/>
+        </w:rPr>
+        <w:t xml:space="preserve"> version of the driver in this repo.</w:t>
+      </w:r>
+      <w:r>
+        <w:rPr>
+          <w:b/>
+          <w:bCs/>
+          <w:color w:val="FF0000"/>
           <w:lang w:val="en-US"/>
         </w:rPr>
         <w:t xml:space="preserve"> </w:t>
@@ -582,14 +618,12 @@
       <w:r>
         <w:t xml:space="preserve"> </w:t>
       </w:r>
-      <w:proofErr w:type="spellStart"/>
       <w:r>
         <w:rPr>
           <w:lang w:val="en-US"/>
         </w:rPr>
         <w:t>CreatePollAppDB.sql</w:t>
       </w:r>
-      <w:proofErr w:type="spellEnd"/>
       <w:r>
         <w:rPr>
           <w:lang w:val="en-US"/>

</xml_diff>